<commit_message>
Added examples for API 21.6
</commit_message>
<xml_diff>
--- a/Examples/Data/Golds/ReportingEngine.DataSourceWithNestedElements Gold.docx
+++ b/Examples/Data/Golds/ReportingEngine.DataSourceWithNestedElements Gold.docx
@@ -1,7 +1,7 @@
 
 <file path=word/document.xml><?xml version="1.0" encoding="utf-8"?>
 <w:document xmlns:wpc="http://schemas.microsoft.com/office/word/2010/wordprocessingCanvas" xmlns:cx="http://schemas.microsoft.com/office/drawing/2014/chartex" xmlns:cx1="http://schemas.microsoft.com/office/drawing/2015/9/8/chartex" xmlns:cx2="http://schemas.microsoft.com/office/drawing/2015/10/21/chartex" xmlns:cx3="http://schemas.microsoft.com/office/drawing/2016/5/9/chartex" xmlns:cx4="http://schemas.microsoft.com/office/drawing/2016/5/10/chartex" xmlns:cx5="http://schemas.microsoft.com/office/drawing/2016/5/11/chartex" xmlns:mc="http://schemas.openxmlformats.org/markup-compatibility/2006" xmlns:o="urn:schemas-microsoft-com:office:office" xmlns:r="http://schemas.openxmlformats.org/officeDocument/2006/relationships" xmlns:m="http://schemas.openxmlformats.org/officeDocument/2006/math" xmlns:v="urn:schemas-microsoft-com:vml" xmlns:wp14="http://schemas.microsoft.com/office/word/2010/wordprocessingDrawing" xmlns:wp="http://schemas.openxmlformats.org/drawingml/2006/wordprocessingDrawing" xmlns:w10="urn:schemas-microsoft-com:office:word" xmlns:w="http://schemas.openxmlformats.org/wordprocessingml/2006/main" xmlns:w14="http://schemas.microsoft.com/office/word/2010/wordml" xmlns:w15="http://schemas.microsoft.com/office/word/2012/wordml" xmlns:wne="http://schemas.microsoft.com/office/word/2006/wordml" xmlns:wpg="http://schemas.microsoft.com/office/word/2010/wordprocessingGroup" xmlns:wpi="http://schemas.microsoft.com/office/word/2010/wordprocessingInk" xmlns:wps="http://schemas.microsoft.com/office/word/2010/wordprocessingShape" mc:Ignorable="w14 w15 wp14">
-  <!-- Generated by Aspose.Words for .NET 19.10 -->
+  <!-- Generated by Aspose.Words for .NET 21.6.0 -->
   <w:body>
     <w:p>
       <w:r>
@@ -9,9 +9,6 @@
       </w:r>
       <w:r>
         <w:t xml:space="preserve">: </w:t>
-      </w:r>
-      <w:r>
-        <w:t>John Smith</w:t>
       </w:r>
     </w:p>
     <w:p>

</xml_diff>